<commit_message>
Add tests and references
</commit_message>
<xml_diff>
--- a/09.04.01/ИНМиТ_ИТиАП_09.04.01_Д1.9.2_Интернет вещей.docx
+++ b/09.04.01/ИНМиТ_ИТиАП_09.04.01_Д1.9.2_Интернет вещей.docx
@@ -1834,7 +1834,13 @@
         </w:rPr>
       </w:pPr>
       <w:r>
-        <w:t xml:space="preserve">Оценка по дисциплине выставляется в системе БРС и носит интегрированный характер, учитывающий результаты оценивания участия студентов в аудиторных занятиях, качества и своевременности выполнения контрольной, домашней и </w:t>
+        <w:t>Оценка по дисциплине выставляется в системе БРС и носит интегрированный характер, учитывающий результаты оценивания участия студентов в аудиторных занятиях, качества и своевременности выполнения контрольной, домашн</w:t>
+      </w:r>
+      <w:r>
+        <w:t>их</w:t>
+      </w:r>
+      <w:r>
+        <w:t xml:space="preserve"> и </w:t>
       </w:r>
       <w:r>
         <w:t>лабораторных работ, зачёта</w:t>
@@ -2588,6 +2594,8 @@
     </w:p>
     <w:p>
       <w:pPr>
+        <w:keepNext/>
+        <w:keepLines/>
         <w:spacing w:before="240"/>
         <w:ind w:firstLine="709"/>
         <w:rPr>
@@ -2603,6 +2611,8 @@
     </w:p>
     <w:p>
       <w:pPr>
+        <w:keepNext/>
+        <w:keepLines/>
         <w:ind w:firstLine="709"/>
         <w:rPr>
           <w:spacing w:val="-5"/>
@@ -4772,6 +4782,28 @@
                 <w:szCs w:val="22"/>
               </w:rPr>
             </w:pPr>
+            <w:r>
+              <w:rPr>
+                <w:sz w:val="22"/>
+                <w:szCs w:val="22"/>
+              </w:rPr>
+              <w:t xml:space="preserve">Обзор семейства </w:t>
+            </w:r>
+            <w:r>
+              <w:rPr>
+                <w:sz w:val="22"/>
+                <w:szCs w:val="22"/>
+                <w:lang w:val="en-US"/>
+              </w:rPr>
+              <w:t>Arduino</w:t>
+            </w:r>
+            <w:r>
+              <w:rPr>
+                <w:sz w:val="22"/>
+                <w:szCs w:val="22"/>
+              </w:rPr>
+              <w:t>, сравнение характеристик разных плат семейства, анализ преимуществ и недостатков в сравнении с аналогами</w:t>
+            </w:r>
           </w:p>
         </w:tc>
       </w:tr>
@@ -4900,7 +4932,7 @@
                 <w:sz w:val="22"/>
                 <w:szCs w:val="22"/>
               </w:rPr>
-              <w:t xml:space="preserve">Библиотека </w:t>
+              <w:t xml:space="preserve">Описание основных функций и библиотек для работы с </w:t>
             </w:r>
             <w:r>
               <w:rPr>
@@ -4908,21 +4940,54 @@
                 <w:szCs w:val="22"/>
                 <w:lang w:val="en-US"/>
               </w:rPr>
-              <w:t>EEPROM</w:t>
+              <w:t>Arduino</w:t>
             </w:r>
             <w:r>
               <w:rPr>
                 <w:sz w:val="22"/>
                 <w:szCs w:val="22"/>
               </w:rPr>
-              <w:t xml:space="preserve">, </w:t>
+              <w:t xml:space="preserve">, функции библиотек </w:t>
             </w:r>
             <w:r>
               <w:rPr>
                 <w:sz w:val="22"/>
                 <w:szCs w:val="22"/>
-              </w:rPr>
-              <w:t>подключение клавиатуры и мыши</w:t>
+                <w:lang w:val="en-US"/>
+              </w:rPr>
+              <w:t>EEPROM</w:t>
+            </w:r>
+            <w:r>
+              <w:rPr>
+                <w:sz w:val="22"/>
+                <w:szCs w:val="22"/>
+              </w:rPr>
+              <w:t xml:space="preserve">, </w:t>
+            </w:r>
+            <w:proofErr w:type="spellStart"/>
+            <w:r>
+              <w:rPr>
+                <w:sz w:val="22"/>
+                <w:szCs w:val="22"/>
+                <w:lang w:val="en-US"/>
+              </w:rPr>
+              <w:t>ps</w:t>
+            </w:r>
+            <w:proofErr w:type="spellEnd"/>
+            <w:r>
+              <w:rPr>
+                <w:sz w:val="22"/>
+                <w:szCs w:val="22"/>
+              </w:rPr>
+              <w:t>2</w:t>
+            </w:r>
+            <w:r>
+              <w:rPr>
+                <w:sz w:val="22"/>
+                <w:szCs w:val="22"/>
+                <w:lang w:val="en-US"/>
+              </w:rPr>
+              <w:t>dev</w:t>
             </w:r>
           </w:p>
         </w:tc>
@@ -5019,6 +5084,7 @@
               <w:rPr>
                 <w:sz w:val="22"/>
                 <w:szCs w:val="22"/>
+                <w:lang w:val="en-US"/>
               </w:rPr>
             </w:pPr>
             <w:r>
@@ -5026,7 +5092,153 @@
                 <w:sz w:val="22"/>
                 <w:szCs w:val="22"/>
               </w:rPr>
-              <w:t>Сенсорная панель, датчики температуры, влажности, загазованности и т.п.</w:t>
+              <w:t>Принцип</w:t>
+            </w:r>
+            <w:r>
+              <w:rPr>
+                <w:sz w:val="22"/>
+                <w:szCs w:val="22"/>
+                <w:lang w:val="en-US"/>
+              </w:rPr>
+              <w:t xml:space="preserve"> </w:t>
+            </w:r>
+            <w:r>
+              <w:rPr>
+                <w:sz w:val="22"/>
+                <w:szCs w:val="22"/>
+              </w:rPr>
+              <w:t>работы</w:t>
+            </w:r>
+            <w:r>
+              <w:rPr>
+                <w:sz w:val="22"/>
+                <w:szCs w:val="22"/>
+                <w:lang w:val="en-US"/>
+              </w:rPr>
+              <w:t xml:space="preserve"> </w:t>
+            </w:r>
+            <w:r>
+              <w:rPr>
+                <w:sz w:val="22"/>
+                <w:szCs w:val="22"/>
+              </w:rPr>
+              <w:t>модулей</w:t>
+            </w:r>
+            <w:r>
+              <w:rPr>
+                <w:sz w:val="22"/>
+                <w:szCs w:val="22"/>
+                <w:lang w:val="en-US"/>
+              </w:rPr>
+              <w:t xml:space="preserve"> </w:t>
+            </w:r>
+            <w:r>
+              <w:rPr>
+                <w:sz w:val="22"/>
+                <w:szCs w:val="22"/>
+              </w:rPr>
+              <w:t>ЖКИ</w:t>
+            </w:r>
+            <w:r>
+              <w:rPr>
+                <w:sz w:val="22"/>
+                <w:szCs w:val="22"/>
+                <w:lang w:val="en-US"/>
+              </w:rPr>
+              <w:t xml:space="preserve"> </w:t>
+            </w:r>
+            <w:proofErr w:type="spellStart"/>
+            <w:r>
+              <w:rPr>
+                <w:sz w:val="22"/>
+                <w:szCs w:val="22"/>
+                <w:lang w:val="en-US"/>
+              </w:rPr>
+              <w:t>WinStar</w:t>
+            </w:r>
+            <w:proofErr w:type="spellEnd"/>
+            <w:r>
+              <w:rPr>
+                <w:sz w:val="22"/>
+                <w:szCs w:val="22"/>
+                <w:lang w:val="en-US"/>
+              </w:rPr>
+              <w:t xml:space="preserve"> </w:t>
+            </w:r>
+            <w:r>
+              <w:rPr>
+                <w:sz w:val="22"/>
+                <w:szCs w:val="22"/>
+                <w:lang w:val="en-US"/>
+              </w:rPr>
+              <w:t>WH</w:t>
+            </w:r>
+            <w:r>
+              <w:rPr>
+                <w:sz w:val="22"/>
+                <w:szCs w:val="22"/>
+                <w:lang w:val="en-US"/>
+              </w:rPr>
+              <w:t xml:space="preserve">1604, </w:t>
+            </w:r>
+            <w:r>
+              <w:rPr>
+                <w:sz w:val="22"/>
+                <w:szCs w:val="22"/>
+              </w:rPr>
+              <w:t>библиотеки</w:t>
+            </w:r>
+            <w:r>
+              <w:rPr>
+                <w:sz w:val="22"/>
+                <w:szCs w:val="22"/>
+                <w:lang w:val="en-US"/>
+              </w:rPr>
+              <w:t xml:space="preserve"> </w:t>
+            </w:r>
+            <w:proofErr w:type="spellStart"/>
+            <w:r>
+              <w:rPr>
+                <w:sz w:val="22"/>
+                <w:szCs w:val="22"/>
+                <w:lang w:val="en-US"/>
+              </w:rPr>
+              <w:t>LiquidCrystal</w:t>
+            </w:r>
+            <w:proofErr w:type="spellEnd"/>
+            <w:r>
+              <w:rPr>
+                <w:sz w:val="22"/>
+                <w:szCs w:val="22"/>
+                <w:lang w:val="en-US"/>
+              </w:rPr>
+              <w:t xml:space="preserve">, </w:t>
+            </w:r>
+            <w:r>
+              <w:rPr>
+                <w:sz w:val="22"/>
+                <w:szCs w:val="22"/>
+                <w:lang w:val="en-US"/>
+              </w:rPr>
+              <w:t xml:space="preserve">Arduino </w:t>
+            </w:r>
+            <w:proofErr w:type="spellStart"/>
+            <w:r>
+              <w:rPr>
+                <w:sz w:val="22"/>
+                <w:szCs w:val="22"/>
+                <w:lang w:val="en-US"/>
+              </w:rPr>
+              <w:t>TouchScreen</w:t>
+            </w:r>
+            <w:proofErr w:type="spellEnd"/>
+            <w:r>
+              <w:rPr>
+                <w:sz w:val="22"/>
+                <w:szCs w:val="22"/>
+                <w:lang w:val="en-US"/>
+              </w:rPr>
+              <w:t>, Dallas Temperature, DHT</w:t>
             </w:r>
           </w:p>
         </w:tc>
@@ -5134,6 +5346,83 @@
                 <w:szCs w:val="22"/>
               </w:rPr>
             </w:pPr>
+            <w:r>
+              <w:rPr>
+                <w:sz w:val="22"/>
+                <w:szCs w:val="22"/>
+              </w:rPr>
+              <w:t xml:space="preserve">Написание драйверов для реализации сетевого обмена, библиотека </w:t>
+            </w:r>
+            <w:r>
+              <w:rPr>
+                <w:sz w:val="22"/>
+                <w:szCs w:val="22"/>
+                <w:lang w:val="en-US"/>
+              </w:rPr>
+              <w:t>Ethernet</w:t>
+            </w:r>
+            <w:r>
+              <w:rPr>
+                <w:sz w:val="22"/>
+                <w:szCs w:val="22"/>
+              </w:rPr>
+              <w:t xml:space="preserve"> </w:t>
+            </w:r>
+            <w:r>
+              <w:rPr>
+                <w:sz w:val="22"/>
+                <w:szCs w:val="22"/>
+                <w:lang w:val="en-US"/>
+              </w:rPr>
+              <w:t>library</w:t>
+            </w:r>
+            <w:r>
+              <w:rPr>
+                <w:sz w:val="22"/>
+                <w:szCs w:val="22"/>
+              </w:rPr>
+              <w:t xml:space="preserve">, классы </w:t>
+            </w:r>
+            <w:r>
+              <w:rPr>
+                <w:sz w:val="22"/>
+                <w:szCs w:val="22"/>
+                <w:lang w:val="en-US"/>
+              </w:rPr>
+              <w:t>Server</w:t>
+            </w:r>
+            <w:r>
+              <w:rPr>
+                <w:sz w:val="22"/>
+                <w:szCs w:val="22"/>
+              </w:rPr>
+              <w:t xml:space="preserve">, </w:t>
+            </w:r>
+            <w:r>
+              <w:rPr>
+                <w:sz w:val="22"/>
+                <w:szCs w:val="22"/>
+                <w:lang w:val="en-US"/>
+              </w:rPr>
+              <w:t>Client</w:t>
+            </w:r>
+            <w:r>
+              <w:rPr>
+                <w:sz w:val="22"/>
+                <w:szCs w:val="22"/>
+              </w:rPr>
+              <w:t xml:space="preserve">, </w:t>
+            </w:r>
+            <w:proofErr w:type="spellStart"/>
+            <w:r>
+              <w:rPr>
+                <w:sz w:val="22"/>
+                <w:szCs w:val="22"/>
+                <w:lang w:val="en-US"/>
+              </w:rPr>
+              <w:t>EthernetUDP</w:t>
+            </w:r>
+            <w:proofErr w:type="spellEnd"/>
           </w:p>
         </w:tc>
       </w:tr>
@@ -5169,6 +5458,7 @@
                 <w:sz w:val="22"/>
                 <w:szCs w:val="22"/>
               </w:rPr>
+              <w:lastRenderedPageBreak/>
               <w:t>Р5</w:t>
             </w:r>
           </w:p>
@@ -5231,6 +5521,65 @@
                 <w:szCs w:val="22"/>
               </w:rPr>
             </w:pPr>
+            <w:r>
+              <w:rPr>
+                <w:sz w:val="22"/>
+                <w:szCs w:val="22"/>
+              </w:rPr>
+              <w:t xml:space="preserve">Работа с датчиками считывания </w:t>
+            </w:r>
+            <w:r>
+              <w:rPr>
+                <w:sz w:val="22"/>
+                <w:szCs w:val="22"/>
+                <w:lang w:val="en-US"/>
+              </w:rPr>
+              <w:t>RFID</w:t>
+            </w:r>
+            <w:r>
+              <w:rPr>
+                <w:sz w:val="22"/>
+                <w:szCs w:val="22"/>
+              </w:rPr>
+              <w:t>-</w:t>
+            </w:r>
+            <w:r>
+              <w:rPr>
+                <w:sz w:val="22"/>
+                <w:szCs w:val="22"/>
+              </w:rPr>
+              <w:t xml:space="preserve">карт, ультразвуковыми дальномерами </w:t>
+            </w:r>
+            <w:r>
+              <w:rPr>
+                <w:sz w:val="22"/>
+                <w:szCs w:val="22"/>
+                <w:lang w:val="en-US"/>
+              </w:rPr>
+              <w:t>HC</w:t>
+            </w:r>
+            <w:r>
+              <w:rPr>
+                <w:sz w:val="22"/>
+                <w:szCs w:val="22"/>
+              </w:rPr>
+              <w:t>-</w:t>
+            </w:r>
+            <w:r>
+              <w:rPr>
+                <w:sz w:val="22"/>
+                <w:szCs w:val="22"/>
+                <w:lang w:val="en-US"/>
+              </w:rPr>
+              <w:t>SR</w:t>
+            </w:r>
+            <w:r>
+              <w:rPr>
+                <w:sz w:val="22"/>
+                <w:szCs w:val="22"/>
+              </w:rPr>
+              <w:t>03</w:t>
+            </w:r>
           </w:p>
         </w:tc>
       </w:tr>
@@ -5338,6 +5687,114 @@
                 <w:szCs w:val="22"/>
               </w:rPr>
             </w:pPr>
+            <w:r>
+              <w:rPr>
+                <w:sz w:val="22"/>
+                <w:szCs w:val="22"/>
+              </w:rPr>
+              <w:t xml:space="preserve">Инфракрасные датчики расстояния </w:t>
+            </w:r>
+            <w:r>
+              <w:rPr>
+                <w:sz w:val="22"/>
+                <w:szCs w:val="22"/>
+                <w:lang w:val="en-US"/>
+              </w:rPr>
+              <w:t>Sharp</w:t>
+            </w:r>
+            <w:r>
+              <w:rPr>
+                <w:sz w:val="22"/>
+                <w:szCs w:val="22"/>
+              </w:rPr>
+              <w:t xml:space="preserve">, передача данных в инфракрасном диапазоне, протоколы </w:t>
+            </w:r>
+            <w:r>
+              <w:rPr>
+                <w:sz w:val="22"/>
+                <w:szCs w:val="22"/>
+                <w:lang w:val="en-US"/>
+              </w:rPr>
+              <w:t>RC</w:t>
+            </w:r>
+            <w:r>
+              <w:rPr>
+                <w:sz w:val="22"/>
+                <w:szCs w:val="22"/>
+              </w:rPr>
+              <w:t xml:space="preserve">5, </w:t>
+            </w:r>
+            <w:r>
+              <w:rPr>
+                <w:sz w:val="22"/>
+                <w:szCs w:val="22"/>
+                <w:lang w:val="en-US"/>
+              </w:rPr>
+              <w:t>NEC</w:t>
+            </w:r>
+            <w:r>
+              <w:rPr>
+                <w:sz w:val="22"/>
+                <w:szCs w:val="22"/>
+              </w:rPr>
+              <w:t xml:space="preserve">, </w:t>
+            </w:r>
+            <w:r>
+              <w:rPr>
+                <w:sz w:val="22"/>
+                <w:szCs w:val="22"/>
+                <w:lang w:val="en-US"/>
+              </w:rPr>
+              <w:t>JVC</w:t>
+            </w:r>
+            <w:r>
+              <w:rPr>
+                <w:sz w:val="22"/>
+                <w:szCs w:val="22"/>
+              </w:rPr>
+              <w:t xml:space="preserve">, </w:t>
+            </w:r>
+            <w:r>
+              <w:rPr>
+                <w:sz w:val="22"/>
+                <w:szCs w:val="22"/>
+                <w:lang w:val="en-US"/>
+              </w:rPr>
+              <w:t>Sony</w:t>
+            </w:r>
+            <w:r>
+              <w:rPr>
+                <w:sz w:val="22"/>
+                <w:szCs w:val="22"/>
+              </w:rPr>
+              <w:t xml:space="preserve">, подключение </w:t>
+            </w:r>
+            <w:proofErr w:type="gramStart"/>
+            <w:r>
+              <w:rPr>
+                <w:sz w:val="22"/>
+                <w:szCs w:val="22"/>
+              </w:rPr>
+              <w:t>ИК-приёмника</w:t>
+            </w:r>
+            <w:proofErr w:type="gramEnd"/>
+            <w:r>
+              <w:rPr>
+                <w:sz w:val="22"/>
+                <w:szCs w:val="22"/>
+              </w:rPr>
+              <w:t xml:space="preserve">, библиотека </w:t>
+            </w:r>
+            <w:proofErr w:type="spellStart"/>
+            <w:r>
+              <w:rPr>
+                <w:sz w:val="22"/>
+                <w:szCs w:val="22"/>
+                <w:lang w:val="en-US"/>
+              </w:rPr>
+              <w:t>IRemote</w:t>
+            </w:r>
+            <w:proofErr w:type="spellEnd"/>
           </w:p>
         </w:tc>
       </w:tr>
@@ -5373,7 +5830,6 @@
                 <w:sz w:val="22"/>
                 <w:szCs w:val="22"/>
               </w:rPr>
-              <w:lastRenderedPageBreak/>
               <w:t>Р</w:t>
             </w:r>
             <w:proofErr w:type="gramStart"/>
@@ -5437,6 +5893,13 @@
                 <w:szCs w:val="22"/>
               </w:rPr>
             </w:pPr>
+            <w:r>
+              <w:rPr>
+                <w:sz w:val="22"/>
+                <w:szCs w:val="22"/>
+              </w:rPr>
+              <w:t>Драйвер двигателя, массив возможных состояний моторов, движение робота по линии в автономном режиме, управление шаговым двигателем</w:t>
+            </w:r>
           </w:p>
         </w:tc>
       </w:tr>
@@ -5525,6 +5988,171 @@
                 <w:szCs w:val="22"/>
               </w:rPr>
             </w:pPr>
+            <w:r>
+              <w:rPr>
+                <w:sz w:val="22"/>
+                <w:szCs w:val="22"/>
+              </w:rPr>
+              <w:t xml:space="preserve">Модуль </w:t>
+            </w:r>
+            <w:r>
+              <w:rPr>
+                <w:sz w:val="22"/>
+                <w:szCs w:val="22"/>
+                <w:lang w:val="en-US"/>
+              </w:rPr>
+              <w:t>Bluetooth</w:t>
+            </w:r>
+            <w:r>
+              <w:rPr>
+                <w:sz w:val="22"/>
+                <w:szCs w:val="22"/>
+              </w:rPr>
+              <w:t xml:space="preserve"> </w:t>
+            </w:r>
+            <w:r>
+              <w:rPr>
+                <w:sz w:val="22"/>
+                <w:szCs w:val="22"/>
+                <w:lang w:val="en-US"/>
+              </w:rPr>
+              <w:t>HC</w:t>
+            </w:r>
+            <w:r>
+              <w:rPr>
+                <w:sz w:val="22"/>
+                <w:szCs w:val="22"/>
+              </w:rPr>
+              <w:t xml:space="preserve">-05, </w:t>
+            </w:r>
+            <w:r>
+              <w:rPr>
+                <w:sz w:val="22"/>
+                <w:szCs w:val="22"/>
+              </w:rPr>
+              <w:t xml:space="preserve">управление роботом с </w:t>
+            </w:r>
+            <w:r>
+              <w:rPr>
+                <w:sz w:val="22"/>
+                <w:szCs w:val="22"/>
+                <w:lang w:val="en-US"/>
+              </w:rPr>
+              <w:t>Android</w:t>
+            </w:r>
+            <w:r>
+              <w:rPr>
+                <w:sz w:val="22"/>
+                <w:szCs w:val="22"/>
+              </w:rPr>
+              <w:t>-</w:t>
+            </w:r>
+            <w:r>
+              <w:rPr>
+                <w:sz w:val="22"/>
+                <w:szCs w:val="22"/>
+              </w:rPr>
+              <w:t xml:space="preserve">устройства по </w:t>
+            </w:r>
+            <w:r>
+              <w:rPr>
+                <w:sz w:val="22"/>
+                <w:szCs w:val="22"/>
+                <w:lang w:val="en-US"/>
+              </w:rPr>
+              <w:t>Bluetooth</w:t>
+            </w:r>
+            <w:r>
+              <w:rPr>
+                <w:sz w:val="22"/>
+                <w:szCs w:val="22"/>
+              </w:rPr>
+              <w:t xml:space="preserve">, </w:t>
+            </w:r>
+            <w:proofErr w:type="spellStart"/>
+            <w:r>
+              <w:rPr>
+                <w:sz w:val="22"/>
+                <w:szCs w:val="22"/>
+              </w:rPr>
+              <w:t>радиомодуль</w:t>
+            </w:r>
+            <w:proofErr w:type="spellEnd"/>
+            <w:r>
+              <w:rPr>
+                <w:sz w:val="22"/>
+                <w:szCs w:val="22"/>
+              </w:rPr>
+              <w:t xml:space="preserve"> </w:t>
+            </w:r>
+            <w:r>
+              <w:rPr>
+                <w:sz w:val="22"/>
+                <w:szCs w:val="22"/>
+                <w:lang w:val="en-US"/>
+              </w:rPr>
+              <w:t>NRF</w:t>
+            </w:r>
+            <w:r>
+              <w:rPr>
+                <w:sz w:val="22"/>
+                <w:szCs w:val="22"/>
+              </w:rPr>
+              <w:t>24</w:t>
+            </w:r>
+            <w:r>
+              <w:rPr>
+                <w:sz w:val="22"/>
+                <w:szCs w:val="22"/>
+                <w:lang w:val="en-US"/>
+              </w:rPr>
+              <w:t>L</w:t>
+            </w:r>
+            <w:r>
+              <w:rPr>
+                <w:sz w:val="22"/>
+                <w:szCs w:val="22"/>
+              </w:rPr>
+              <w:t xml:space="preserve">01, </w:t>
+            </w:r>
+            <w:r>
+              <w:rPr>
+                <w:sz w:val="22"/>
+                <w:szCs w:val="22"/>
+                <w:lang w:val="en-US"/>
+              </w:rPr>
+              <w:t>USB</w:t>
+            </w:r>
+            <w:r>
+              <w:rPr>
+                <w:sz w:val="22"/>
+                <w:szCs w:val="22"/>
+              </w:rPr>
+              <w:t xml:space="preserve"> </w:t>
+            </w:r>
+            <w:r>
+              <w:rPr>
+                <w:sz w:val="22"/>
+                <w:szCs w:val="22"/>
+                <w:lang w:val="en-US"/>
+              </w:rPr>
+              <w:t>Host</w:t>
+            </w:r>
+            <w:r>
+              <w:rPr>
+                <w:sz w:val="22"/>
+                <w:szCs w:val="22"/>
+              </w:rPr>
+              <w:t xml:space="preserve"> </w:t>
+            </w:r>
+            <w:r>
+              <w:rPr>
+                <w:sz w:val="22"/>
+                <w:szCs w:val="22"/>
+                <w:lang w:val="en-US"/>
+              </w:rPr>
+              <w:t>Shield</w:t>
+            </w:r>
           </w:p>
         </w:tc>
       </w:tr>
@@ -5632,6 +6260,50 @@
                 <w:szCs w:val="22"/>
               </w:rPr>
             </w:pPr>
+            <w:r>
+              <w:rPr>
+                <w:sz w:val="22"/>
+                <w:szCs w:val="22"/>
+              </w:rPr>
+              <w:t xml:space="preserve">Основные концепции и принципы построения «Умного дома», применяемые устройства, принципы написания проектов, система домашней автоматизации </w:t>
+            </w:r>
+            <w:r>
+              <w:rPr>
+                <w:sz w:val="22"/>
+                <w:szCs w:val="22"/>
+                <w:lang w:val="en-US"/>
+              </w:rPr>
+              <w:t>X</w:t>
+            </w:r>
+            <w:r>
+              <w:rPr>
+                <w:sz w:val="22"/>
+                <w:szCs w:val="22"/>
+              </w:rPr>
+              <w:t>10</w:t>
+            </w:r>
+            <w:r>
+              <w:rPr>
+                <w:sz w:val="22"/>
+                <w:szCs w:val="22"/>
+              </w:rPr>
+              <w:t xml:space="preserve">, двусторонний интерфейс </w:t>
+            </w:r>
+            <w:r>
+              <w:rPr>
+                <w:sz w:val="22"/>
+                <w:szCs w:val="22"/>
+                <w:lang w:val="en-US"/>
+              </w:rPr>
+              <w:t>TW</w:t>
+            </w:r>
+            <w:r>
+              <w:rPr>
+                <w:sz w:val="22"/>
+                <w:szCs w:val="22"/>
+              </w:rPr>
+              <w:t>523</w:t>
+            </w:r>
           </w:p>
         </w:tc>
       </w:tr>
@@ -22191,7 +22863,108 @@
         <w:t>Основная литература</w:t>
       </w:r>
     </w:p>
-    <w:p/>
+    <w:p>
+      <w:pPr>
+        <w:pStyle w:val="af7"/>
+        <w:numPr>
+          <w:ilvl w:val="0"/>
+          <w:numId w:val="37"/>
+        </w:numPr>
+      </w:pPr>
+      <w:r>
+        <w:t>Росляков</w:t>
+      </w:r>
+      <w:r>
+        <w:t xml:space="preserve"> </w:t>
+      </w:r>
+      <w:r>
+        <w:t>А. В.</w:t>
+      </w:r>
+      <w:r>
+        <w:t xml:space="preserve"> </w:t>
+      </w:r>
+      <w:r>
+        <w:t xml:space="preserve">Интернет вещей / А. В. Росляков, С. В. Ваняшин, А. </w:t>
+      </w:r>
+      <w:proofErr w:type="gramStart"/>
+      <w:r>
+        <w:t>Ю</w:t>
+      </w:r>
+      <w:proofErr w:type="gramEnd"/>
+      <w:r>
+        <w:t xml:space="preserve"> Гребешков, М. Ю. Самсонов</w:t>
+      </w:r>
+      <w:r>
+        <w:t xml:space="preserve"> – </w:t>
+      </w:r>
+      <w:r>
+        <w:t>Самара :</w:t>
+      </w:r>
+      <w:r>
+        <w:t xml:space="preserve"> Ас Гард, 2014. –</w:t>
+      </w:r>
+      <w:r>
+        <w:t xml:space="preserve"> 341</w:t>
+      </w:r>
+      <w:r>
+        <w:t xml:space="preserve"> с.</w:t>
+      </w:r>
+    </w:p>
+    <w:p>
+      <w:pPr>
+        <w:pStyle w:val="af7"/>
+        <w:numPr>
+          <w:ilvl w:val="0"/>
+          <w:numId w:val="37"/>
+        </w:numPr>
+      </w:pPr>
+      <w:proofErr w:type="spellStart"/>
+      <w:r>
+        <w:lastRenderedPageBreak/>
+        <w:t>Грингард</w:t>
+      </w:r>
+      <w:proofErr w:type="spellEnd"/>
+      <w:r>
+        <w:t xml:space="preserve"> С. Интернет вещей: Будущее уже здесь / </w:t>
+      </w:r>
+      <w:proofErr w:type="spellStart"/>
+      <w:r>
+        <w:t>Сэмюэл</w:t>
+      </w:r>
+      <w:proofErr w:type="spellEnd"/>
+      <w:r>
+        <w:t xml:space="preserve"> </w:t>
+      </w:r>
+      <w:proofErr w:type="spellStart"/>
+      <w:r>
+        <w:t>Грингард</w:t>
+      </w:r>
+      <w:proofErr w:type="spellEnd"/>
+      <w:r>
+        <w:t xml:space="preserve"> – Москва</w:t>
+      </w:r>
+      <w:proofErr w:type="gramStart"/>
+      <w:r>
+        <w:t xml:space="preserve"> :</w:t>
+      </w:r>
+      <w:proofErr w:type="gramEnd"/>
+      <w:r>
+        <w:t xml:space="preserve"> Альпина </w:t>
+      </w:r>
+      <w:proofErr w:type="spellStart"/>
+      <w:r>
+        <w:t>Паблишер</w:t>
+      </w:r>
+      <w:proofErr w:type="spellEnd"/>
+      <w:r>
+        <w:t>, 2016 – 188 с.</w:t>
+      </w:r>
+    </w:p>
+    <w:p>
+      <w:pPr>
+        <w:pStyle w:val="af7"/>
+      </w:pPr>
+    </w:p>
     <w:p>
       <w:pPr>
         <w:pStyle w:val="2"/>
@@ -22210,7 +22983,6 @@
           <w:szCs w:val="24"/>
           <w:lang w:val="ru-RU"/>
         </w:rPr>
-        <w:lastRenderedPageBreak/>
         <w:t>9.1.2.</w:t>
       </w:r>
       <w:r>
@@ -22223,7 +22995,100 @@
         <w:t>Дополнительная литература</w:t>
       </w:r>
     </w:p>
-    <w:p/>
+    <w:p>
+      <w:pPr>
+        <w:pStyle w:val="af7"/>
+        <w:numPr>
+          <w:ilvl w:val="0"/>
+          <w:numId w:val="36"/>
+        </w:numPr>
+      </w:pPr>
+      <w:r>
+        <w:t xml:space="preserve">Герасимов А. В. Программируемые логические контроллеры / А. В. Герасимов, И. Н. </w:t>
+      </w:r>
+      <w:proofErr w:type="spellStart"/>
+      <w:r>
+        <w:t>Терюшов</w:t>
+      </w:r>
+      <w:proofErr w:type="spellEnd"/>
+      <w:r>
+        <w:t xml:space="preserve">, А. С. </w:t>
+      </w:r>
+      <w:proofErr w:type="spellStart"/>
+      <w:r>
+        <w:t>Титовцев</w:t>
+      </w:r>
+      <w:proofErr w:type="spellEnd"/>
+      <w:r>
+        <w:t xml:space="preserve"> – </w:t>
+      </w:r>
+      <w:r>
+        <w:t>Казань</w:t>
+      </w:r>
+      <w:proofErr w:type="gramStart"/>
+      <w:r>
+        <w:t xml:space="preserve"> :</w:t>
+      </w:r>
+      <w:proofErr w:type="gramEnd"/>
+      <w:r>
+        <w:t xml:space="preserve"> КГТУ, 2008. </w:t>
+      </w:r>
+      <w:r>
+        <w:t>–</w:t>
+      </w:r>
+      <w:r>
+        <w:t xml:space="preserve"> 166</w:t>
+      </w:r>
+      <w:r>
+        <w:t xml:space="preserve"> с.</w:t>
+      </w:r>
+    </w:p>
+    <w:p>
+      <w:pPr>
+        <w:pStyle w:val="af7"/>
+        <w:numPr>
+          <w:ilvl w:val="0"/>
+          <w:numId w:val="36"/>
+        </w:numPr>
+      </w:pPr>
+      <w:proofErr w:type="spellStart"/>
+      <w:r>
+        <w:t>Айбатов</w:t>
+      </w:r>
+      <w:proofErr w:type="spellEnd"/>
+      <w:r>
+        <w:t xml:space="preserve"> Д. Л. Микроконтроллеры в системах связи / Д. Л. </w:t>
+      </w:r>
+      <w:proofErr w:type="spellStart"/>
+      <w:r>
+        <w:t>Айбатов</w:t>
+      </w:r>
+      <w:proofErr w:type="spellEnd"/>
+      <w:r>
+        <w:t xml:space="preserve">, </w:t>
+      </w:r>
+      <w:r>
+        <w:t xml:space="preserve">Г. И. Ильин, О. Г. Морозов – </w:t>
+      </w:r>
+      <w:r>
+        <w:t>Казань</w:t>
+      </w:r>
+      <w:proofErr w:type="gramStart"/>
+      <w:r>
+        <w:t xml:space="preserve"> :</w:t>
+      </w:r>
+      <w:proofErr w:type="gramEnd"/>
+      <w:r>
+        <w:t xml:space="preserve"> Новое знание, 2009. - 131 с.</w:t>
+      </w:r>
+    </w:p>
+    <w:p>
+      <w:pPr>
+        <w:pStyle w:val="af7"/>
+      </w:pPr>
+      <w:bookmarkStart w:id="0" w:name="_GoBack"/>
+      <w:bookmarkEnd w:id="0"/>
+    </w:p>
     <w:p>
       <w:pPr>
         <w:pStyle w:val="2"/>
@@ -22751,7 +23616,7 @@
         </w:rPr>
         <w:instrText xml:space="preserve"> TC "</w:instrText>
       </w:r>
-      <w:bookmarkStart w:id="0" w:name="_Toc353798137"/>
+      <w:bookmarkStart w:id="1" w:name="_Toc353798137"/>
       <w:r>
         <w:rPr>
           <w:rFonts w:ascii="Times New Roman" w:hAnsi="Times New Roman"/>
@@ -22761,7 +23626,7 @@
         </w:rPr>
         <w:instrText>ПРОЦЕДУРЫ КОНТРОЛЯ В РАМКАХ БАЛЛЬНО-РЕЙТИНГОВОЙ СИСТЕМЫ</w:instrText>
       </w:r>
-      <w:bookmarkEnd w:id="0"/>
+      <w:bookmarkEnd w:id="1"/>
       <w:r>
         <w:rPr>
           <w:rFonts w:ascii="Times New Roman" w:hAnsi="Times New Roman"/>
@@ -23488,10 +24353,7 @@
               <w:snapToGrid w:val="0"/>
             </w:pPr>
             <w:r>
-              <w:t>3</w:t>
-            </w:r>
-            <w:r>
-              <w:t>0</w:t>
+              <w:t>30</w:t>
             </w:r>
           </w:p>
         </w:tc>
@@ -23518,10 +24380,7 @@
               <w:t>Отчет по лаборато</w:t>
             </w:r>
             <w:r>
-              <w:t>рным работам №</w:t>
-            </w:r>
-            <w:r>
-              <w:t>4</w:t>
+              <w:t>рным работам №4</w:t>
             </w:r>
             <w:r>
               <w:rPr>
@@ -23575,10 +24434,7 @@
               <w:snapToGrid w:val="0"/>
             </w:pPr>
             <w:r>
-              <w:t>3</w:t>
-            </w:r>
-            <w:r>
-              <w:t>0</w:t>
+              <w:t>30</w:t>
             </w:r>
           </w:p>
         </w:tc>
@@ -23642,10 +24498,7 @@
               <w:t>,</w:t>
             </w:r>
             <w:r>
-              <w:t>1</w:t>
-            </w:r>
-            <w:r>
-              <w:t>8</w:t>
+              <w:t>18</w:t>
             </w:r>
           </w:p>
         </w:tc>
@@ -23665,10 +24518,7 @@
               <w:snapToGrid w:val="0"/>
             </w:pPr>
             <w:r>
-              <w:t>3</w:t>
-            </w:r>
-            <w:r>
-              <w:t>0</w:t>
+              <w:t>30</w:t>
             </w:r>
           </w:p>
         </w:tc>
@@ -23746,10 +24596,7 @@
               <w:snapToGrid w:val="0"/>
             </w:pPr>
             <w:r>
-              <w:t>4</w:t>
-            </w:r>
-            <w:r>
-              <w:t>0</w:t>
+              <w:t>40</w:t>
             </w:r>
           </w:p>
         </w:tc>
@@ -24446,7 +25293,7 @@
                 <v:shape id="_x0000_i1025" type="#_x0000_t75" style="width:27.75pt;height:23.25pt" o:ole="">
                   <v:imagedata r:id="rId10" o:title=""/>
                 </v:shape>
-                <o:OLEObject Type="Embed" ProgID="Equation.3" ShapeID="_x0000_i1025" DrawAspect="Content" ObjectID="_1551173475" r:id="rId11"/>
+                <o:OLEObject Type="Embed" ProgID="Equation.3" ShapeID="_x0000_i1025" DrawAspect="Content" ObjectID="_1551178229" r:id="rId11"/>
               </w:object>
             </w:r>
             <w:r>
@@ -24910,37 +25757,13 @@
           <w:numId w:val="29"/>
         </w:numPr>
       </w:pPr>
-      <w:r>
-        <w:rPr>
-          <w:lang w:val="en-US"/>
-        </w:rPr>
-        <w:t>?</w:t>
-      </w:r>
-    </w:p>
-    <w:p>
-      <w:pPr>
-        <w:rPr>
-          <w:lang w:val="en-US"/>
-        </w:rPr>
-      </w:pPr>
-    </w:p>
-    <w:p>
-      <w:pPr>
-        <w:pStyle w:val="af7"/>
-        <w:numPr>
-          <w:ilvl w:val="0"/>
-          <w:numId w:val="34"/>
-        </w:numPr>
-        <w:rPr>
-          <w:szCs w:val="24"/>
-          <w:lang w:val="en-US"/>
-        </w:rPr>
-      </w:pPr>
-      <w:r>
-        <w:rPr>
-          <w:szCs w:val="24"/>
-        </w:rPr>
-        <w:t>Шаговые двигатели и сервоприводы</w:t>
+      <w:proofErr w:type="spellStart"/>
+      <w:r>
+        <w:t>Знакосинтезирующие</w:t>
+      </w:r>
+      <w:proofErr w:type="spellEnd"/>
+      <w:r>
+        <w:t xml:space="preserve"> жидкокристаллические индикаторы</w:t>
       </w:r>
     </w:p>
     <w:p>
@@ -24950,15 +25773,212 @@
           <w:ilvl w:val="0"/>
           <w:numId w:val="29"/>
         </w:numPr>
+      </w:pPr>
+      <w:r>
+        <w:t xml:space="preserve">Подключение клавиатуры и мыши к </w:t>
+      </w:r>
+      <w:r>
         <w:rPr>
           <w:lang w:val="en-US"/>
         </w:rPr>
-      </w:pPr>
+        <w:t>Arduino</w:t>
+      </w:r>
+    </w:p>
+    <w:p>
+      <w:pPr>
+        <w:pStyle w:val="af7"/>
+        <w:numPr>
+          <w:ilvl w:val="0"/>
+          <w:numId w:val="29"/>
+        </w:numPr>
+      </w:pPr>
+      <w:r>
+        <w:t xml:space="preserve">Обмен данными по протоколу </w:t>
+      </w:r>
       <w:r>
         <w:rPr>
           <w:lang w:val="en-US"/>
         </w:rPr>
-        <w:t>?</w:t>
+        <w:t>PS</w:t>
+      </w:r>
+      <w:r>
+        <w:t>/2</w:t>
+      </w:r>
+    </w:p>
+    <w:p>
+      <w:pPr>
+        <w:pStyle w:val="af7"/>
+        <w:numPr>
+          <w:ilvl w:val="0"/>
+          <w:numId w:val="29"/>
+        </w:numPr>
+      </w:pPr>
+      <w:r>
+        <w:rPr>
+          <w:lang w:val="en-US"/>
+        </w:rPr>
+        <w:t>Arduino</w:t>
+      </w:r>
+      <w:r>
+        <w:t xml:space="preserve"> </w:t>
+      </w:r>
+      <w:r>
+        <w:t>и цифровой датчик температуры DS18B20</w:t>
+      </w:r>
+    </w:p>
+    <w:p>
+      <w:pPr>
+        <w:pStyle w:val="af7"/>
+        <w:numPr>
+          <w:ilvl w:val="0"/>
+          <w:numId w:val="29"/>
+        </w:numPr>
+      </w:pPr>
+      <w:r>
+        <w:t xml:space="preserve">Датчики температуры и влажности </w:t>
+      </w:r>
+      <w:r>
+        <w:rPr>
+          <w:lang w:val="en-US"/>
+        </w:rPr>
+        <w:t>DHT</w:t>
+      </w:r>
+    </w:p>
+    <w:p/>
+    <w:p>
+      <w:pPr>
+        <w:pStyle w:val="af7"/>
+        <w:keepNext/>
+        <w:keepLines/>
+        <w:numPr>
+          <w:ilvl w:val="0"/>
+          <w:numId w:val="34"/>
+        </w:numPr>
+        <w:ind w:left="714" w:hanging="357"/>
+        <w:rPr>
+          <w:szCs w:val="24"/>
+          <w:lang w:val="en-US"/>
+        </w:rPr>
+      </w:pPr>
+      <w:r>
+        <w:rPr>
+          <w:szCs w:val="24"/>
+        </w:rPr>
+        <w:lastRenderedPageBreak/>
+        <w:t>Шаговые двигатели и сервоприводы</w:t>
+      </w:r>
+    </w:p>
+    <w:p>
+      <w:pPr>
+        <w:pStyle w:val="af7"/>
+        <w:numPr>
+          <w:ilvl w:val="0"/>
+          <w:numId w:val="29"/>
+        </w:numPr>
+        <w:rPr>
+          <w:lang w:val="en-US"/>
+        </w:rPr>
+      </w:pPr>
+      <w:r>
+        <w:t>Драйвер двигателей</w:t>
+      </w:r>
+      <w:r>
+        <w:rPr>
+          <w:lang w:val="en-US"/>
+        </w:rPr>
+        <w:t xml:space="preserve"> L293D</w:t>
+      </w:r>
+    </w:p>
+    <w:p>
+      <w:pPr>
+        <w:pStyle w:val="af7"/>
+        <w:numPr>
+          <w:ilvl w:val="0"/>
+          <w:numId w:val="29"/>
+        </w:numPr>
+        <w:rPr>
+          <w:lang w:val="en-US"/>
+        </w:rPr>
+      </w:pPr>
+      <w:r>
+        <w:t>Разработка скетча движений робота</w:t>
+      </w:r>
+    </w:p>
+    <w:p>
+      <w:pPr>
+        <w:pStyle w:val="af7"/>
+        <w:numPr>
+          <w:ilvl w:val="0"/>
+          <w:numId w:val="29"/>
+        </w:numPr>
+        <w:rPr>
+          <w:lang w:val="en-US"/>
+        </w:rPr>
+      </w:pPr>
+      <w:r>
+        <w:rPr>
+          <w:lang w:val="en-US"/>
+        </w:rPr>
+        <w:t>Arduino-</w:t>
+      </w:r>
+      <w:r>
+        <w:t xml:space="preserve">библиотека </w:t>
+      </w:r>
+      <w:r>
+        <w:rPr>
+          <w:lang w:val="en-US"/>
+        </w:rPr>
+        <w:t>Stepper</w:t>
+      </w:r>
+    </w:p>
+    <w:p>
+      <w:pPr>
+        <w:pStyle w:val="af7"/>
+        <w:numPr>
+          <w:ilvl w:val="0"/>
+          <w:numId w:val="29"/>
+        </w:numPr>
+        <w:rPr>
+          <w:lang w:val="en-US"/>
+        </w:rPr>
+      </w:pPr>
+      <w:r>
+        <w:rPr>
+          <w:lang w:val="en-US"/>
+        </w:rPr>
+        <w:t>Arduino-</w:t>
+      </w:r>
+      <w:r>
+        <w:t xml:space="preserve">библиотека </w:t>
+      </w:r>
+      <w:proofErr w:type="spellStart"/>
+      <w:r>
+        <w:rPr>
+          <w:lang w:val="en-US"/>
+        </w:rPr>
+        <w:t>AccelStepper</w:t>
+      </w:r>
+      <w:proofErr w:type="spellEnd"/>
+    </w:p>
+    <w:p>
+      <w:pPr>
+        <w:pStyle w:val="af7"/>
+        <w:numPr>
+          <w:ilvl w:val="0"/>
+          <w:numId w:val="29"/>
+        </w:numPr>
+        <w:rPr>
+          <w:lang w:val="en-US"/>
+        </w:rPr>
+      </w:pPr>
+      <w:r>
+        <w:rPr>
+          <w:lang w:val="en-US"/>
+        </w:rPr>
+        <w:t xml:space="preserve">Arduino </w:t>
+      </w:r>
+      <w:r>
+        <w:t>и сервоприводы</w:t>
       </w:r>
     </w:p>
     <w:p>
@@ -24990,7 +26010,6 @@
           <w:sz w:val="24"/>
           <w:szCs w:val="24"/>
         </w:rPr>
-        <w:lastRenderedPageBreak/>
         <w:t xml:space="preserve">Примерные </w:t>
       </w:r>
       <w:r>
@@ -25007,12 +26026,241 @@
     <w:p>
       <w:pPr>
         <w:pStyle w:val="ac"/>
+        <w:numPr>
+          <w:ilvl w:val="0"/>
+          <w:numId w:val="29"/>
+        </w:numPr>
+        <w:ind w:left="1434" w:hanging="357"/>
+        <w:rPr>
+          <w:color w:val="auto"/>
+          <w:sz w:val="24"/>
+          <w:szCs w:val="24"/>
+          <w:lang w:val="ru-RU"/>
+        </w:rPr>
+      </w:pPr>
+      <w:r>
+        <w:rPr>
+          <w:color w:val="auto"/>
+          <w:sz w:val="24"/>
+          <w:szCs w:val="24"/>
+          <w:lang w:val="ru-RU"/>
+        </w:rPr>
+        <w:t>Устройство</w:t>
+      </w:r>
+      <w:r>
+        <w:rPr>
+          <w:color w:val="auto"/>
+          <w:sz w:val="24"/>
+          <w:szCs w:val="24"/>
+          <w:lang w:val="ru-RU"/>
+        </w:rPr>
+        <w:t xml:space="preserve"> </w:t>
+      </w:r>
+      <w:r>
+        <w:rPr>
+          <w:color w:val="auto"/>
+          <w:sz w:val="24"/>
+          <w:szCs w:val="24"/>
+          <w:lang w:val="en-US"/>
+        </w:rPr>
+        <w:t>Arduino Ethernet Shield</w:t>
+      </w:r>
+    </w:p>
+    <w:p>
+      <w:pPr>
+        <w:pStyle w:val="ac"/>
+        <w:numPr>
+          <w:ilvl w:val="0"/>
+          <w:numId w:val="29"/>
+        </w:numPr>
+        <w:ind w:left="1434" w:hanging="357"/>
+        <w:rPr>
+          <w:color w:val="auto"/>
+          <w:sz w:val="24"/>
+          <w:szCs w:val="24"/>
+          <w:lang w:val="ru-RU"/>
+        </w:rPr>
+      </w:pPr>
+      <w:r>
+        <w:rPr>
+          <w:color w:val="auto"/>
+          <w:sz w:val="24"/>
+          <w:szCs w:val="24"/>
+          <w:lang w:val="ru-RU"/>
+        </w:rPr>
+        <w:t xml:space="preserve">Библиотека </w:t>
+      </w:r>
+      <w:r>
+        <w:rPr>
+          <w:color w:val="auto"/>
+          <w:sz w:val="24"/>
+          <w:szCs w:val="24"/>
+          <w:lang w:val="en-US"/>
+        </w:rPr>
+        <w:t>Ethernet Library</w:t>
+      </w:r>
+    </w:p>
+    <w:p>
+      <w:pPr>
+        <w:pStyle w:val="ac"/>
+        <w:numPr>
+          <w:ilvl w:val="0"/>
+          <w:numId w:val="29"/>
+        </w:numPr>
+        <w:ind w:left="1434" w:hanging="357"/>
+        <w:rPr>
+          <w:color w:val="auto"/>
+          <w:sz w:val="24"/>
+          <w:szCs w:val="24"/>
+          <w:lang w:val="ru-RU"/>
+        </w:rPr>
+      </w:pPr>
+      <w:r>
+        <w:rPr>
+          <w:color w:val="auto"/>
+          <w:sz w:val="24"/>
+          <w:szCs w:val="24"/>
+          <w:lang w:val="ru-RU"/>
+        </w:rPr>
+        <w:t xml:space="preserve">Классы </w:t>
+      </w:r>
+      <w:r>
+        <w:rPr>
+          <w:color w:val="auto"/>
+          <w:sz w:val="24"/>
+          <w:szCs w:val="24"/>
+          <w:lang w:val="en-US"/>
+        </w:rPr>
+        <w:t xml:space="preserve">Ethernet, </w:t>
+      </w:r>
+      <w:proofErr w:type="spellStart"/>
+      <w:r>
+        <w:rPr>
+          <w:color w:val="auto"/>
+          <w:sz w:val="24"/>
+          <w:szCs w:val="24"/>
+          <w:lang w:val="en-US"/>
+        </w:rPr>
+        <w:t>IPAddress</w:t>
+      </w:r>
+      <w:proofErr w:type="spellEnd"/>
+      <w:r>
+        <w:rPr>
+          <w:color w:val="auto"/>
+          <w:sz w:val="24"/>
+          <w:szCs w:val="24"/>
+          <w:lang w:val="en-US"/>
+        </w:rPr>
+        <w:t xml:space="preserve">, Client, </w:t>
+      </w:r>
+      <w:proofErr w:type="spellStart"/>
+      <w:r>
+        <w:rPr>
+          <w:color w:val="auto"/>
+          <w:sz w:val="24"/>
+          <w:szCs w:val="24"/>
+          <w:lang w:val="en-US"/>
+        </w:rPr>
+        <w:t>EthernetUDP</w:t>
+      </w:r>
+      <w:proofErr w:type="spellEnd"/>
+    </w:p>
+    <w:p>
+      <w:pPr>
+        <w:pStyle w:val="ac"/>
+        <w:numPr>
+          <w:ilvl w:val="0"/>
+          <w:numId w:val="29"/>
+        </w:numPr>
+        <w:ind w:left="1434" w:hanging="357"/>
+        <w:rPr>
+          <w:color w:val="auto"/>
+          <w:sz w:val="24"/>
+          <w:szCs w:val="24"/>
+          <w:lang w:val="ru-RU"/>
+        </w:rPr>
+      </w:pPr>
+      <w:r>
+        <w:rPr>
+          <w:color w:val="auto"/>
+          <w:sz w:val="24"/>
+          <w:szCs w:val="24"/>
+          <w:lang w:val="ru-RU"/>
+        </w:rPr>
+        <w:t xml:space="preserve">Запись показаний датчиков на </w:t>
+      </w:r>
+      <w:r>
+        <w:rPr>
+          <w:color w:val="auto"/>
+          <w:sz w:val="24"/>
+          <w:szCs w:val="24"/>
+          <w:lang w:val="en-US"/>
+        </w:rPr>
+        <w:t>SD</w:t>
+      </w:r>
+      <w:r>
+        <w:rPr>
+          <w:color w:val="auto"/>
+          <w:sz w:val="24"/>
+          <w:szCs w:val="24"/>
+          <w:lang w:val="ru-RU"/>
+        </w:rPr>
+        <w:t>-</w:t>
+      </w:r>
+      <w:r>
+        <w:rPr>
+          <w:color w:val="auto"/>
+          <w:sz w:val="24"/>
+          <w:szCs w:val="24"/>
+          <w:lang w:val="ru-RU"/>
+        </w:rPr>
+        <w:t>карту</w:t>
+      </w:r>
+    </w:p>
+    <w:p>
+      <w:pPr>
+        <w:pStyle w:val="ac"/>
+        <w:numPr>
+          <w:ilvl w:val="0"/>
+          <w:numId w:val="29"/>
+        </w:numPr>
+        <w:ind w:left="1434" w:hanging="357"/>
+        <w:rPr>
+          <w:color w:val="auto"/>
+          <w:sz w:val="24"/>
+          <w:szCs w:val="24"/>
+          <w:lang w:val="ru-RU"/>
+        </w:rPr>
+      </w:pPr>
+      <w:r>
+        <w:rPr>
+          <w:color w:val="auto"/>
+          <w:sz w:val="24"/>
+          <w:szCs w:val="24"/>
+          <w:lang w:val="ru-RU"/>
+        </w:rPr>
+        <w:t xml:space="preserve">Светодиодная матрица </w:t>
+      </w:r>
+      <w:r>
+        <w:rPr>
+          <w:color w:val="auto"/>
+          <w:sz w:val="24"/>
+          <w:szCs w:val="24"/>
+          <w:lang w:val="en-US"/>
+        </w:rPr>
+        <w:t>RGB</w:t>
+      </w:r>
+    </w:p>
+    <w:p>
+      <w:pPr>
+        <w:pStyle w:val="ac"/>
         <w:spacing w:before="240"/>
         <w:rPr>
           <w:b/>
           <w:color w:val="auto"/>
           <w:sz w:val="24"/>
           <w:szCs w:val="24"/>
+          <w:lang w:val="ru-RU"/>
         </w:rPr>
       </w:pPr>
     </w:p>
@@ -25356,8 +26604,6 @@
           <w:szCs w:val="24"/>
         </w:rPr>
       </w:pPr>
-      <w:bookmarkStart w:id="1" w:name="_GoBack"/>
-      <w:bookmarkEnd w:id="1"/>
       <w:r>
         <w:rPr>
           <w:color w:val="auto"/>
@@ -26060,6 +27306,7 @@
           <w:sz w:val="24"/>
           <w:szCs w:val="24"/>
         </w:rPr>
+        <w:lastRenderedPageBreak/>
         <w:t xml:space="preserve">Укажите отличия основных типов узлов БСС. </w:t>
       </w:r>
     </w:p>
@@ -26324,7 +27571,6 @@
           <w:sz w:val="24"/>
           <w:szCs w:val="24"/>
         </w:rPr>
-        <w:lastRenderedPageBreak/>
         <w:t xml:space="preserve">Поясните, как можно использовать энергию из внешней среды для электропитания узлов БСС. </w:t>
       </w:r>
     </w:p>
@@ -27248,7 +28494,7 @@
         <w:sz w:val="16"/>
         <w:szCs w:val="16"/>
       </w:rPr>
-      <w:t>12</w:t>
+      <w:t>9</w:t>
     </w:r>
     <w:r>
       <w:rPr>
@@ -30254,7 +31500,7 @@
   <w:abstractNum w:abstractNumId="29">
     <w:nsid w:val="564B33AC"/>
     <w:multiLevelType w:val="hybridMultilevel"/>
-    <w:tmpl w:val="F1C81CF8"/>
+    <w:tmpl w:val="7FDED200"/>
     <w:lvl w:ilvl="0" w:tplc="0419000F">
       <w:start w:val="1"/>
       <w:numFmt w:val="decimal"/>
@@ -30451,6 +31697,92 @@
     </w:lvl>
   </w:abstractNum>
   <w:abstractNum w:abstractNumId="31">
+    <w:nsid w:val="60F27A09"/>
+    <w:multiLevelType w:val="hybridMultilevel"/>
+    <w:tmpl w:val="7FDED200"/>
+    <w:lvl w:ilvl="0" w:tplc="0419000F">
+      <w:start w:val="1"/>
+      <w:numFmt w:val="decimal"/>
+      <w:lvlText w:val="%1."/>
+      <w:lvlJc w:val="left"/>
+      <w:pPr>
+        <w:ind w:left="720" w:hanging="360"/>
+      </w:pPr>
+    </w:lvl>
+    <w:lvl w:ilvl="1" w:tplc="04190019" w:tentative="1">
+      <w:start w:val="1"/>
+      <w:numFmt w:val="lowerLetter"/>
+      <w:lvlText w:val="%2."/>
+      <w:lvlJc w:val="left"/>
+      <w:pPr>
+        <w:ind w:left="1440" w:hanging="360"/>
+      </w:pPr>
+    </w:lvl>
+    <w:lvl w:ilvl="2" w:tplc="0419001B" w:tentative="1">
+      <w:start w:val="1"/>
+      <w:numFmt w:val="lowerRoman"/>
+      <w:lvlText w:val="%3."/>
+      <w:lvlJc w:val="right"/>
+      <w:pPr>
+        <w:ind w:left="2160" w:hanging="180"/>
+      </w:pPr>
+    </w:lvl>
+    <w:lvl w:ilvl="3" w:tplc="0419000F" w:tentative="1">
+      <w:start w:val="1"/>
+      <w:numFmt w:val="decimal"/>
+      <w:lvlText w:val="%4."/>
+      <w:lvlJc w:val="left"/>
+      <w:pPr>
+        <w:ind w:left="2880" w:hanging="360"/>
+      </w:pPr>
+    </w:lvl>
+    <w:lvl w:ilvl="4" w:tplc="04190019" w:tentative="1">
+      <w:start w:val="1"/>
+      <w:numFmt w:val="lowerLetter"/>
+      <w:lvlText w:val="%5."/>
+      <w:lvlJc w:val="left"/>
+      <w:pPr>
+        <w:ind w:left="3600" w:hanging="360"/>
+      </w:pPr>
+    </w:lvl>
+    <w:lvl w:ilvl="5" w:tplc="0419001B" w:tentative="1">
+      <w:start w:val="1"/>
+      <w:numFmt w:val="lowerRoman"/>
+      <w:lvlText w:val="%6."/>
+      <w:lvlJc w:val="right"/>
+      <w:pPr>
+        <w:ind w:left="4320" w:hanging="180"/>
+      </w:pPr>
+    </w:lvl>
+    <w:lvl w:ilvl="6" w:tplc="0419000F" w:tentative="1">
+      <w:start w:val="1"/>
+      <w:numFmt w:val="decimal"/>
+      <w:lvlText w:val="%7."/>
+      <w:lvlJc w:val="left"/>
+      <w:pPr>
+        <w:ind w:left="5040" w:hanging="360"/>
+      </w:pPr>
+    </w:lvl>
+    <w:lvl w:ilvl="7" w:tplc="04190019" w:tentative="1">
+      <w:start w:val="1"/>
+      <w:numFmt w:val="lowerLetter"/>
+      <w:lvlText w:val="%8."/>
+      <w:lvlJc w:val="left"/>
+      <w:pPr>
+        <w:ind w:left="5760" w:hanging="360"/>
+      </w:pPr>
+    </w:lvl>
+    <w:lvl w:ilvl="8" w:tplc="0419001B" w:tentative="1">
+      <w:start w:val="1"/>
+      <w:numFmt w:val="lowerRoman"/>
+      <w:lvlText w:val="%9."/>
+      <w:lvlJc w:val="right"/>
+      <w:pPr>
+        <w:ind w:left="6480" w:hanging="180"/>
+      </w:pPr>
+    </w:lvl>
+  </w:abstractNum>
+  <w:abstractNum w:abstractNumId="32">
     <w:nsid w:val="68710B59"/>
     <w:multiLevelType w:val="hybridMultilevel"/>
     <w:tmpl w:val="0B6A5B5C"/>
@@ -30536,7 +31868,93 @@
       </w:pPr>
     </w:lvl>
   </w:abstractNum>
-  <w:abstractNum w:abstractNumId="32">
+  <w:abstractNum w:abstractNumId="33">
+    <w:nsid w:val="693012CC"/>
+    <w:multiLevelType w:val="hybridMultilevel"/>
+    <w:tmpl w:val="517454B6"/>
+    <w:lvl w:ilvl="0" w:tplc="0419000F">
+      <w:start w:val="1"/>
+      <w:numFmt w:val="decimal"/>
+      <w:lvlText w:val="%1."/>
+      <w:lvlJc w:val="left"/>
+      <w:pPr>
+        <w:ind w:left="720" w:hanging="360"/>
+      </w:pPr>
+    </w:lvl>
+    <w:lvl w:ilvl="1" w:tplc="04190019" w:tentative="1">
+      <w:start w:val="1"/>
+      <w:numFmt w:val="lowerLetter"/>
+      <w:lvlText w:val="%2."/>
+      <w:lvlJc w:val="left"/>
+      <w:pPr>
+        <w:ind w:left="1440" w:hanging="360"/>
+      </w:pPr>
+    </w:lvl>
+    <w:lvl w:ilvl="2" w:tplc="0419001B" w:tentative="1">
+      <w:start w:val="1"/>
+      <w:numFmt w:val="lowerRoman"/>
+      <w:lvlText w:val="%3."/>
+      <w:lvlJc w:val="right"/>
+      <w:pPr>
+        <w:ind w:left="2160" w:hanging="180"/>
+      </w:pPr>
+    </w:lvl>
+    <w:lvl w:ilvl="3" w:tplc="0419000F" w:tentative="1">
+      <w:start w:val="1"/>
+      <w:numFmt w:val="decimal"/>
+      <w:lvlText w:val="%4."/>
+      <w:lvlJc w:val="left"/>
+      <w:pPr>
+        <w:ind w:left="2880" w:hanging="360"/>
+      </w:pPr>
+    </w:lvl>
+    <w:lvl w:ilvl="4" w:tplc="04190019" w:tentative="1">
+      <w:start w:val="1"/>
+      <w:numFmt w:val="lowerLetter"/>
+      <w:lvlText w:val="%5."/>
+      <w:lvlJc w:val="left"/>
+      <w:pPr>
+        <w:ind w:left="3600" w:hanging="360"/>
+      </w:pPr>
+    </w:lvl>
+    <w:lvl w:ilvl="5" w:tplc="0419001B" w:tentative="1">
+      <w:start w:val="1"/>
+      <w:numFmt w:val="lowerRoman"/>
+      <w:lvlText w:val="%6."/>
+      <w:lvlJc w:val="right"/>
+      <w:pPr>
+        <w:ind w:left="4320" w:hanging="180"/>
+      </w:pPr>
+    </w:lvl>
+    <w:lvl w:ilvl="6" w:tplc="0419000F" w:tentative="1">
+      <w:start w:val="1"/>
+      <w:numFmt w:val="decimal"/>
+      <w:lvlText w:val="%7."/>
+      <w:lvlJc w:val="left"/>
+      <w:pPr>
+        <w:ind w:left="5040" w:hanging="360"/>
+      </w:pPr>
+    </w:lvl>
+    <w:lvl w:ilvl="7" w:tplc="04190019" w:tentative="1">
+      <w:start w:val="1"/>
+      <w:numFmt w:val="lowerLetter"/>
+      <w:lvlText w:val="%8."/>
+      <w:lvlJc w:val="left"/>
+      <w:pPr>
+        <w:ind w:left="5760" w:hanging="360"/>
+      </w:pPr>
+    </w:lvl>
+    <w:lvl w:ilvl="8" w:tplc="0419001B" w:tentative="1">
+      <w:start w:val="1"/>
+      <w:numFmt w:val="lowerRoman"/>
+      <w:lvlText w:val="%9."/>
+      <w:lvlJc w:val="right"/>
+      <w:pPr>
+        <w:ind w:left="6480" w:hanging="180"/>
+      </w:pPr>
+    </w:lvl>
+  </w:abstractNum>
+  <w:abstractNum w:abstractNumId="34">
     <w:nsid w:val="6FE737E9"/>
     <w:multiLevelType w:val="multilevel"/>
     <w:tmpl w:val="C3FAC10C"/>
@@ -30688,7 +32106,7 @@
       </w:rPr>
     </w:lvl>
   </w:abstractNum>
-  <w:abstractNum w:abstractNumId="33">
+  <w:abstractNum w:abstractNumId="35">
     <w:nsid w:val="707E4FFE"/>
     <w:multiLevelType w:val="multilevel"/>
     <w:tmpl w:val="19E2332C"/>
@@ -30801,7 +32219,7 @@
       </w:rPr>
     </w:lvl>
   </w:abstractNum>
-  <w:abstractNum w:abstractNumId="34">
+  <w:abstractNum w:abstractNumId="36">
     <w:nsid w:val="728F1DC4"/>
     <w:multiLevelType w:val="multilevel"/>
     <w:tmpl w:val="185AA13E"/>
@@ -30951,10 +32369,10 @@
       </w:rPr>
     </w:lvl>
   </w:abstractNum>
-  <w:abstractNum w:abstractNumId="35">
+  <w:abstractNum w:abstractNumId="37">
     <w:nsid w:val="7FAC35F8"/>
     <w:multiLevelType w:val="hybridMultilevel"/>
-    <w:tmpl w:val="3C0C02FE"/>
+    <w:tmpl w:val="FA6CC234"/>
     <w:lvl w:ilvl="0" w:tplc="04190001">
       <w:start w:val="1"/>
       <w:numFmt w:val="bullet"/>
@@ -31092,10 +32510,10 @@
     <w:abstractNumId w:val="14"/>
   </w:num>
   <w:num w:numId="10">
-    <w:abstractNumId w:val="34"/>
+    <w:abstractNumId w:val="36"/>
   </w:num>
   <w:num w:numId="11">
-    <w:abstractNumId w:val="32"/>
+    <w:abstractNumId w:val="34"/>
   </w:num>
   <w:num w:numId="12">
     <w:abstractNumId w:val="16"/>
@@ -31140,7 +32558,7 @@
     <w:abstractNumId w:val="27"/>
   </w:num>
   <w:num w:numId="17">
-    <w:abstractNumId w:val="31"/>
+    <w:abstractNumId w:val="32"/>
   </w:num>
   <w:num w:numId="18">
     <w:abstractNumId w:val="18"/>
@@ -31164,7 +32582,7 @@
     <w:abstractNumId w:val="22"/>
   </w:num>
   <w:num w:numId="25">
-    <w:abstractNumId w:val="33"/>
+    <w:abstractNumId w:val="35"/>
   </w:num>
   <w:num w:numId="26">
     <w:abstractNumId w:val="17"/>
@@ -31176,7 +32594,7 @@
     <w:abstractNumId w:val="15"/>
   </w:num>
   <w:num w:numId="29">
-    <w:abstractNumId w:val="35"/>
+    <w:abstractNumId w:val="37"/>
   </w:num>
   <w:num w:numId="30">
     <w:abstractNumId w:val="24"/>
@@ -31195,6 +32613,12 @@
   </w:num>
   <w:num w:numId="35">
     <w:abstractNumId w:val="19"/>
+  </w:num>
+  <w:num w:numId="36">
+    <w:abstractNumId w:val="33"/>
+  </w:num>
+  <w:num w:numId="37">
+    <w:abstractNumId w:val="31"/>
   </w:num>
   <w:numIdMacAtCleanup w:val="25"/>
 </w:numbering>
@@ -35259,7 +36683,7 @@
 </file>
 
 <file path=customXml/itemProps1.xml><?xml version="1.0" encoding="utf-8"?>
-<ds:datastoreItem xmlns:ds="http://schemas.openxmlformats.org/officeDocument/2006/customXml" ds:itemID="{A64F041A-BFD0-4C6D-A3BB-76CC0F0BDEF4}">
+<ds:datastoreItem xmlns:ds="http://schemas.openxmlformats.org/officeDocument/2006/customXml" ds:itemID="{D8DC8EDC-5C66-4F4D-A01C-0FB2FE5E5A97}">
   <ds:schemaRefs>
     <ds:schemaRef ds:uri="http://schemas.openxmlformats.org/officeDocument/2006/bibliography"/>
   </ds:schemaRefs>

</xml_diff>